<commit_message>
added clinical tests docs to repo
</commit_message>
<xml_diff>
--- a/doc/subjectSheet.docx
+++ b/doc/subjectSheet.docx
@@ -26,7 +26,21 @@
           <w:sz w:val="24"/>
           <w:szCs w:val="24"/>
         </w:rPr>
-        <w:t>Date: 2016 06 10</w:t>
+        <w:t>Date: 2018</w:t>
+      </w:r>
+      <w:r>
+        <w:rPr>
+          <w:sz w:val="24"/>
+          <w:szCs w:val="24"/>
+        </w:rPr>
+        <w:t xml:space="preserve"> </w:t>
+      </w:r>
+      <w:r>
+        <w:rPr>
+          <w:sz w:val="24"/>
+          <w:szCs w:val="24"/>
+        </w:rPr>
+        <w:t>26 02</w:t>
       </w:r>
     </w:p>
     <w:p>
@@ -74,7 +88,14 @@
           <w:sz w:val="24"/>
           <w:szCs w:val="24"/>
         </w:rPr>
-        <w:t>Subject ID: TMS</w:t>
+        <w:t xml:space="preserve">Subject ID: </w:t>
+      </w:r>
+      <w:r>
+        <w:rPr>
+          <w:sz w:val="24"/>
+          <w:szCs w:val="24"/>
+        </w:rPr>
+        <w:t>PO01</w:t>
       </w:r>
     </w:p>
     <w:p>
@@ -324,8 +345,19 @@
           <w:sz w:val="24"/>
           <w:szCs w:val="24"/>
         </w:rPr>
-        <w:t>Gluteus Medius</w:t>
-      </w:r>
+        <w:t xml:space="preserve">Gluteus </w:t>
+      </w:r>
+      <w:proofErr w:type="spellStart"/>
+      <w:r>
+        <w:rPr>
+          <w:i/>
+          <w:iCs/>
+          <w:sz w:val="24"/>
+          <w:szCs w:val="24"/>
+        </w:rPr>
+        <w:t>Medius</w:t>
+      </w:r>
+      <w:proofErr w:type="spellEnd"/>
       <w:r>
         <w:rPr>
           <w:sz w:val="24"/>
@@ -405,8 +437,19 @@
           <w:sz w:val="24"/>
           <w:szCs w:val="24"/>
         </w:rPr>
-        <w:t>Gastrocnemius Medialis</w:t>
-      </w:r>
+        <w:t xml:space="preserve">Gastrocnemius </w:t>
+      </w:r>
+      <w:proofErr w:type="spellStart"/>
+      <w:r>
+        <w:rPr>
+          <w:i/>
+          <w:iCs/>
+          <w:sz w:val="24"/>
+          <w:szCs w:val="24"/>
+        </w:rPr>
+        <w:t>Medialis</w:t>
+      </w:r>
+      <w:proofErr w:type="spellEnd"/>
       <w:r>
         <w:rPr>
           <w:sz w:val="24"/>
@@ -516,7 +559,23 @@
           <w:sz w:val="24"/>
           <w:szCs w:val="24"/>
         </w:rPr>
-        <w:t xml:space="preserve">Left Rectus Femoris EMG sensor #: 6 - </w:t>
+        <w:t xml:space="preserve">Left Rectus </w:t>
+      </w:r>
+      <w:proofErr w:type="spellStart"/>
+      <w:r>
+        <w:rPr>
+          <w:sz w:val="24"/>
+          <w:szCs w:val="24"/>
+        </w:rPr>
+        <w:t>Femoris</w:t>
+      </w:r>
+      <w:proofErr w:type="spellEnd"/>
+      <w:r>
+        <w:rPr>
+          <w:sz w:val="24"/>
+          <w:szCs w:val="24"/>
+        </w:rPr>
+        <w:t xml:space="preserve"> EMG sensor #: 6 - </w:t>
       </w:r>
     </w:p>
     <w:p>
@@ -533,7 +592,23 @@
           <w:sz w:val="24"/>
           <w:szCs w:val="24"/>
         </w:rPr>
-        <w:t>Left Biceps Femoris EMG sensor #: 7-</w:t>
+        <w:t xml:space="preserve">Left Biceps </w:t>
+      </w:r>
+      <w:proofErr w:type="spellStart"/>
+      <w:r>
+        <w:rPr>
+          <w:sz w:val="24"/>
+          <w:szCs w:val="24"/>
+        </w:rPr>
+        <w:t>Femoris</w:t>
+      </w:r>
+      <w:proofErr w:type="spellEnd"/>
+      <w:r>
+        <w:rPr>
+          <w:sz w:val="24"/>
+          <w:szCs w:val="24"/>
+        </w:rPr>
+        <w:t xml:space="preserve"> EMG sensor #: 7-</w:t>
       </w:r>
     </w:p>
     <w:p>
@@ -559,8 +634,19 @@
           <w:sz w:val="24"/>
           <w:szCs w:val="24"/>
         </w:rPr>
-        <w:t>Gluteus Medius</w:t>
-      </w:r>
+        <w:t xml:space="preserve">Gluteus </w:t>
+      </w:r>
+      <w:proofErr w:type="spellStart"/>
+      <w:r>
+        <w:rPr>
+          <w:i/>
+          <w:iCs/>
+          <w:sz w:val="24"/>
+          <w:szCs w:val="24"/>
+        </w:rPr>
+        <w:t>Medius</w:t>
+      </w:r>
+      <w:proofErr w:type="spellEnd"/>
       <w:r>
         <w:rPr>
           <w:sz w:val="24"/>
@@ -655,8 +741,19 @@
           <w:sz w:val="24"/>
           <w:szCs w:val="24"/>
         </w:rPr>
-        <w:t>Gastrocnemius Medialis</w:t>
-      </w:r>
+        <w:t xml:space="preserve">Gastrocnemius </w:t>
+      </w:r>
+      <w:proofErr w:type="spellStart"/>
+      <w:r>
+        <w:rPr>
+          <w:i/>
+          <w:iCs/>
+          <w:sz w:val="24"/>
+          <w:szCs w:val="24"/>
+        </w:rPr>
+        <w:t>Medialis</w:t>
+      </w:r>
+      <w:proofErr w:type="spellEnd"/>
       <w:r>
         <w:rPr>
           <w:sz w:val="24"/>
@@ -759,28 +856,23 @@
           <w:sz w:val="24"/>
           <w:szCs w:val="24"/>
         </w:rPr>
-        <w:t>Right</w:t>
-      </w:r>
-      <w:r>
-        <w:rPr>
-          <w:sz w:val="24"/>
-          <w:szCs w:val="24"/>
-        </w:rPr>
-        <w:t xml:space="preserve"> Rectus Femoris EMG sensor #: </w:t>
-      </w:r>
-      <w:r>
-        <w:rPr>
-          <w:sz w:val="24"/>
-          <w:szCs w:val="24"/>
-        </w:rPr>
-        <w:t>13</w:t>
-      </w:r>
-      <w:r>
-        <w:rPr>
-          <w:sz w:val="24"/>
-          <w:szCs w:val="24"/>
-        </w:rPr>
-        <w:t xml:space="preserve"> - </w:t>
+        <w:t xml:space="preserve">Right Rectus </w:t>
+      </w:r>
+      <w:proofErr w:type="spellStart"/>
+      <w:r>
+        <w:rPr>
+          <w:sz w:val="24"/>
+          <w:szCs w:val="24"/>
+        </w:rPr>
+        <w:t>Femoris</w:t>
+      </w:r>
+      <w:proofErr w:type="spellEnd"/>
+      <w:r>
+        <w:rPr>
+          <w:sz w:val="24"/>
+          <w:szCs w:val="24"/>
+        </w:rPr>
+        <w:t xml:space="preserve"> EMG sensor #: 13 - </w:t>
       </w:r>
     </w:p>
     <w:p>
@@ -797,31 +889,24 @@
           <w:sz w:val="24"/>
           <w:szCs w:val="24"/>
         </w:rPr>
-        <w:t>Righ</w:t>
-      </w:r>
-      <w:r>
-        <w:rPr>
-          <w:sz w:val="24"/>
-          <w:szCs w:val="24"/>
-        </w:rPr>
-        <w:t xml:space="preserve">t Biceps Femoris EMG sensor #: </w:t>
-      </w:r>
-      <w:r>
-        <w:rPr>
-          <w:sz w:val="24"/>
-          <w:szCs w:val="24"/>
-        </w:rPr>
-        <w:t>14</w:t>
-      </w:r>
-      <w:r>
-        <w:rPr>
-          <w:sz w:val="24"/>
-          <w:szCs w:val="24"/>
-        </w:rPr>
-        <w:t>-</w:t>
-      </w:r>
-      <w:bookmarkStart w:id="0" w:name="_GoBack"/>
-      <w:bookmarkEnd w:id="0"/>
+        <w:t xml:space="preserve">Right Biceps </w:t>
+      </w:r>
+      <w:proofErr w:type="spellStart"/>
+      <w:r>
+        <w:rPr>
+          <w:sz w:val="24"/>
+          <w:szCs w:val="24"/>
+        </w:rPr>
+        <w:t>Femoris</w:t>
+      </w:r>
+      <w:proofErr w:type="spellEnd"/>
+      <w:r>
+        <w:rPr>
+          <w:sz w:val="24"/>
+          <w:szCs w:val="24"/>
+        </w:rPr>
+        <w:t xml:space="preserve"> EMG sensor #: 14-</w:t>
+      </w:r>
     </w:p>
     <w:p>
       <w:pPr>
@@ -2408,7 +2493,7 @@
           <w:shd w:val="clear" w:color="auto" w:fill="auto"/>
         </w:tblPrEx>
         <w:trPr>
-          <w:trHeight w:val="418"/>
+          <w:trHeight w:val="248"/>
         </w:trPr>
         <w:tc>
           <w:tcPr>
@@ -2446,7 +2531,10 @@
               <w:right w:w="80" w:type="dxa"/>
             </w:tcMar>
           </w:tcPr>
-          <w:p/>
+          <w:p>
+            <w:bookmarkStart w:id="0" w:name="_GoBack"/>
+            <w:bookmarkEnd w:id="0"/>
+          </w:p>
         </w:tc>
         <w:tc>
           <w:tcPr>
@@ -2531,7 +2619,7 @@
       <w:rPr>
         <w:noProof/>
       </w:rPr>
-      <w:t>3</w:t>
+      <w:t>1</w:t>
     </w:r>
     <w:r>
       <w:fldChar w:fldCharType="end"/>
@@ -2571,16 +2659,10 @@
       </w:tabs>
     </w:pPr>
     <w:r>
-      <w:t>20160610</w:t>
-    </w:r>
-    <w:r>
       <w:tab/>
     </w:r>
     <w:r>
       <w:tab/>
-    </w:r>
-    <w:r>
-      <w:t>TMS</w:t>
     </w:r>
   </w:p>
 </w:hdr>
@@ -3061,6 +3143,56 @@
       <w:color w:val="000000"/>
     </w:rPr>
   </w:style>
+  <w:style w:type="paragraph" w:styleId="Header">
+    <w:name w:val="header"/>
+    <w:basedOn w:val="Normal"/>
+    <w:link w:val="HeaderChar"/>
+    <w:uiPriority w:val="99"/>
+    <w:unhideWhenUsed/>
+    <w:rsid w:val="00691094"/>
+    <w:pPr>
+      <w:tabs>
+        <w:tab w:val="center" w:pos="4680"/>
+        <w:tab w:val="right" w:pos="9360"/>
+      </w:tabs>
+    </w:pPr>
+  </w:style>
+  <w:style w:type="character" w:customStyle="1" w:styleId="HeaderChar">
+    <w:name w:val="Header Char"/>
+    <w:basedOn w:val="DefaultParagraphFont"/>
+    <w:link w:val="Header"/>
+    <w:uiPriority w:val="99"/>
+    <w:rsid w:val="00691094"/>
+    <w:rPr>
+      <w:sz w:val="24"/>
+      <w:szCs w:val="24"/>
+    </w:rPr>
+  </w:style>
+  <w:style w:type="paragraph" w:styleId="Footer">
+    <w:name w:val="footer"/>
+    <w:basedOn w:val="Normal"/>
+    <w:link w:val="FooterChar"/>
+    <w:uiPriority w:val="99"/>
+    <w:unhideWhenUsed/>
+    <w:rsid w:val="00691094"/>
+    <w:pPr>
+      <w:tabs>
+        <w:tab w:val="center" w:pos="4680"/>
+        <w:tab w:val="right" w:pos="9360"/>
+      </w:tabs>
+    </w:pPr>
+  </w:style>
+  <w:style w:type="character" w:customStyle="1" w:styleId="FooterChar">
+    <w:name w:val="Footer Char"/>
+    <w:basedOn w:val="DefaultParagraphFont"/>
+    <w:link w:val="Footer"/>
+    <w:uiPriority w:val="99"/>
+    <w:rsid w:val="00691094"/>
+    <w:rPr>
+      <w:sz w:val="24"/>
+      <w:szCs w:val="24"/>
+    </w:rPr>
+  </w:style>
 </w:styles>
 </file>
 

</xml_diff>

<commit_message>
placed processAffectedSideInformation into determineStretchesToAnalyze .. consider deleting processAffectedSideInformation
</commit_message>
<xml_diff>
--- a/doc/subjectSheet.docx
+++ b/doc/subjectSheet.docx
@@ -1,6 +1,6 @@
 
 <file path=word/document.xml><?xml version="1.0" encoding="utf-8"?>
-<w:document xmlns:wpc="http://schemas.microsoft.com/office/word/2010/wordprocessingCanvas" xmlns:cx="http://schemas.microsoft.com/office/drawing/2014/chartex" xmlns:mc="http://schemas.openxmlformats.org/markup-compatibility/2006" xmlns:o="urn:schemas-microsoft-com:office:office" xmlns:r="http://schemas.openxmlformats.org/officeDocument/2006/relationships" xmlns:m="http://schemas.openxmlformats.org/officeDocument/2006/math" xmlns:v="urn:schemas-microsoft-com:vml" xmlns:wp14="http://schemas.microsoft.com/office/word/2010/wordprocessingDrawing" xmlns:wp="http://schemas.openxmlformats.org/drawingml/2006/wordprocessingDrawing" xmlns:w10="urn:schemas-microsoft-com:office:word" xmlns:w="http://schemas.openxmlformats.org/wordprocessingml/2006/main" xmlns:w14="http://schemas.microsoft.com/office/word/2010/wordml" xmlns:w15="http://schemas.microsoft.com/office/word/2012/wordml" xmlns:w16se="http://schemas.microsoft.com/office/word/2015/wordml/symex" xmlns:wpg="http://schemas.microsoft.com/office/word/2010/wordprocessingGroup" xmlns:wpi="http://schemas.microsoft.com/office/word/2010/wordprocessingInk" xmlns:wne="http://schemas.microsoft.com/office/word/2006/wordml" xmlns:wps="http://schemas.microsoft.com/office/word/2010/wordprocessingShape" mc:Ignorable="w14 w15 w16se wp14">
+<w:document xmlns:wpc="http://schemas.microsoft.com/office/word/2010/wordprocessingCanvas" xmlns:cx="http://schemas.microsoft.com/office/drawing/2014/chartex" xmlns:cx1="http://schemas.microsoft.com/office/drawing/2015/9/8/chartex" xmlns:mc="http://schemas.openxmlformats.org/markup-compatibility/2006" xmlns:o="urn:schemas-microsoft-com:office:office" xmlns:r="http://schemas.openxmlformats.org/officeDocument/2006/relationships" xmlns:m="http://schemas.openxmlformats.org/officeDocument/2006/math" xmlns:v="urn:schemas-microsoft-com:vml" xmlns:wp14="http://schemas.microsoft.com/office/word/2010/wordprocessingDrawing" xmlns:wp="http://schemas.openxmlformats.org/drawingml/2006/wordprocessingDrawing" xmlns:w10="urn:schemas-microsoft-com:office:word" xmlns:w="http://schemas.openxmlformats.org/wordprocessingml/2006/main" xmlns:w14="http://schemas.microsoft.com/office/word/2010/wordml" xmlns:w15="http://schemas.microsoft.com/office/word/2012/wordml" xmlns:w16se="http://schemas.microsoft.com/office/word/2015/wordml/symex" xmlns:wpg="http://schemas.microsoft.com/office/word/2010/wordprocessingGroup" xmlns:wpi="http://schemas.microsoft.com/office/word/2010/wordprocessingInk" xmlns:wne="http://schemas.microsoft.com/office/word/2006/wordml" xmlns:wps="http://schemas.microsoft.com/office/word/2010/wordprocessingShape" mc:Ignorable="w14 w15 w16se wp14">
   <w:body>
     <w:p>
       <w:pPr>
@@ -40,8 +40,24 @@
           <w:sz w:val="24"/>
           <w:szCs w:val="24"/>
         </w:rPr>
-        <w:t>26 02</w:t>
-      </w:r>
+        <w:t>09</w:t>
+      </w:r>
+      <w:r>
+        <w:rPr>
+          <w:sz w:val="24"/>
+          <w:szCs w:val="24"/>
+        </w:rPr>
+        <w:t xml:space="preserve"> </w:t>
+      </w:r>
+      <w:r>
+        <w:rPr>
+          <w:sz w:val="24"/>
+          <w:szCs w:val="24"/>
+        </w:rPr>
+        <w:t>04</w:t>
+      </w:r>
+      <w:bookmarkStart w:id="0" w:name="_GoBack"/>
+      <w:bookmarkEnd w:id="0"/>
     </w:p>
     <w:p>
       <w:pPr>
@@ -95,7 +111,7 @@
           <w:sz w:val="24"/>
           <w:szCs w:val="24"/>
         </w:rPr>
-        <w:t>PO01</w:t>
+        <w:t>VAP03</w:t>
       </w:r>
     </w:p>
     <w:p>
@@ -345,19 +361,8 @@
           <w:sz w:val="24"/>
           <w:szCs w:val="24"/>
         </w:rPr>
-        <w:t xml:space="preserve">Gluteus </w:t>
-      </w:r>
-      <w:proofErr w:type="spellStart"/>
-      <w:r>
-        <w:rPr>
-          <w:i/>
-          <w:iCs/>
-          <w:sz w:val="24"/>
-          <w:szCs w:val="24"/>
-        </w:rPr>
-        <w:t>Medius</w:t>
-      </w:r>
-      <w:proofErr w:type="spellEnd"/>
+        <w:t>Gluteus Medius</w:t>
+      </w:r>
       <w:r>
         <w:rPr>
           <w:sz w:val="24"/>
@@ -437,19 +442,8 @@
           <w:sz w:val="24"/>
           <w:szCs w:val="24"/>
         </w:rPr>
-        <w:t xml:space="preserve">Gastrocnemius </w:t>
-      </w:r>
-      <w:proofErr w:type="spellStart"/>
-      <w:r>
-        <w:rPr>
-          <w:i/>
-          <w:iCs/>
-          <w:sz w:val="24"/>
-          <w:szCs w:val="24"/>
-        </w:rPr>
-        <w:t>Medialis</w:t>
-      </w:r>
-      <w:proofErr w:type="spellEnd"/>
+        <w:t>Gastrocnemius Medialis</w:t>
+      </w:r>
       <w:r>
         <w:rPr>
           <w:sz w:val="24"/>
@@ -559,23 +553,7 @@
           <w:sz w:val="24"/>
           <w:szCs w:val="24"/>
         </w:rPr>
-        <w:t xml:space="preserve">Left Rectus </w:t>
-      </w:r>
-      <w:proofErr w:type="spellStart"/>
-      <w:r>
-        <w:rPr>
-          <w:sz w:val="24"/>
-          <w:szCs w:val="24"/>
-        </w:rPr>
-        <w:t>Femoris</w:t>
-      </w:r>
-      <w:proofErr w:type="spellEnd"/>
-      <w:r>
-        <w:rPr>
-          <w:sz w:val="24"/>
-          <w:szCs w:val="24"/>
-        </w:rPr>
-        <w:t xml:space="preserve"> EMG sensor #: 6 - </w:t>
+        <w:t xml:space="preserve">Left Rectus Femoris EMG sensor #: 6 - </w:t>
       </w:r>
     </w:p>
     <w:p>
@@ -592,23 +570,7 @@
           <w:sz w:val="24"/>
           <w:szCs w:val="24"/>
         </w:rPr>
-        <w:t xml:space="preserve">Left Biceps </w:t>
-      </w:r>
-      <w:proofErr w:type="spellStart"/>
-      <w:r>
-        <w:rPr>
-          <w:sz w:val="24"/>
-          <w:szCs w:val="24"/>
-        </w:rPr>
-        <w:t>Femoris</w:t>
-      </w:r>
-      <w:proofErr w:type="spellEnd"/>
-      <w:r>
-        <w:rPr>
-          <w:sz w:val="24"/>
-          <w:szCs w:val="24"/>
-        </w:rPr>
-        <w:t xml:space="preserve"> EMG sensor #: 7-</w:t>
+        <w:t>Left Biceps Femoris EMG sensor #: 7-</w:t>
       </w:r>
     </w:p>
     <w:p>
@@ -634,19 +596,8 @@
           <w:sz w:val="24"/>
           <w:szCs w:val="24"/>
         </w:rPr>
-        <w:t xml:space="preserve">Gluteus </w:t>
-      </w:r>
-      <w:proofErr w:type="spellStart"/>
-      <w:r>
-        <w:rPr>
-          <w:i/>
-          <w:iCs/>
-          <w:sz w:val="24"/>
-          <w:szCs w:val="24"/>
-        </w:rPr>
-        <w:t>Medius</w:t>
-      </w:r>
-      <w:proofErr w:type="spellEnd"/>
+        <w:t>Gluteus Medius</w:t>
+      </w:r>
       <w:r>
         <w:rPr>
           <w:sz w:val="24"/>
@@ -741,19 +692,8 @@
           <w:sz w:val="24"/>
           <w:szCs w:val="24"/>
         </w:rPr>
-        <w:t xml:space="preserve">Gastrocnemius </w:t>
-      </w:r>
-      <w:proofErr w:type="spellStart"/>
-      <w:r>
-        <w:rPr>
-          <w:i/>
-          <w:iCs/>
-          <w:sz w:val="24"/>
-          <w:szCs w:val="24"/>
-        </w:rPr>
-        <w:t>Medialis</w:t>
-      </w:r>
-      <w:proofErr w:type="spellEnd"/>
+        <w:t>Gastrocnemius Medialis</w:t>
+      </w:r>
       <w:r>
         <w:rPr>
           <w:sz w:val="24"/>
@@ -856,23 +796,7 @@
           <w:sz w:val="24"/>
           <w:szCs w:val="24"/>
         </w:rPr>
-        <w:t xml:space="preserve">Right Rectus </w:t>
-      </w:r>
-      <w:proofErr w:type="spellStart"/>
-      <w:r>
-        <w:rPr>
-          <w:sz w:val="24"/>
-          <w:szCs w:val="24"/>
-        </w:rPr>
-        <w:t>Femoris</w:t>
-      </w:r>
-      <w:proofErr w:type="spellEnd"/>
-      <w:r>
-        <w:rPr>
-          <w:sz w:val="24"/>
-          <w:szCs w:val="24"/>
-        </w:rPr>
-        <w:t xml:space="preserve"> EMG sensor #: 13 - </w:t>
+        <w:t xml:space="preserve">Right Rectus Femoris EMG sensor #: 13 - </w:t>
       </w:r>
     </w:p>
     <w:p>
@@ -889,23 +813,7 @@
           <w:sz w:val="24"/>
           <w:szCs w:val="24"/>
         </w:rPr>
-        <w:t xml:space="preserve">Right Biceps </w:t>
-      </w:r>
-      <w:proofErr w:type="spellStart"/>
-      <w:r>
-        <w:rPr>
-          <w:sz w:val="24"/>
-          <w:szCs w:val="24"/>
-        </w:rPr>
-        <w:t>Femoris</w:t>
-      </w:r>
-      <w:proofErr w:type="spellEnd"/>
-      <w:r>
-        <w:rPr>
-          <w:sz w:val="24"/>
-          <w:szCs w:val="24"/>
-        </w:rPr>
-        <w:t xml:space="preserve"> EMG sensor #: 14-</w:t>
+        <w:t>Right Biceps Femoris EMG sensor #: 14-</w:t>
       </w:r>
     </w:p>
     <w:p>
@@ -2531,10 +2439,7 @@
               <w:right w:w="80" w:type="dxa"/>
             </w:tcMar>
           </w:tcPr>
-          <w:p>
-            <w:bookmarkStart w:id="0" w:name="_GoBack"/>
-            <w:bookmarkEnd w:id="0"/>
-          </w:p>
+          <w:p/>
         </w:tc>
         <w:tc>
           <w:tcPr>
@@ -2574,7 +2479,7 @@
 </file>
 
 <file path=word/endnotes.xml><?xml version="1.0" encoding="utf-8"?>
-<w:endnotes xmlns:wpc="http://schemas.microsoft.com/office/word/2010/wordprocessingCanvas" xmlns:cx="http://schemas.microsoft.com/office/drawing/2014/chartex" xmlns:mc="http://schemas.openxmlformats.org/markup-compatibility/2006" xmlns:o="urn:schemas-microsoft-com:office:office" xmlns:r="http://schemas.openxmlformats.org/officeDocument/2006/relationships" xmlns:m="http://schemas.openxmlformats.org/officeDocument/2006/math" xmlns:v="urn:schemas-microsoft-com:vml" xmlns:wp14="http://schemas.microsoft.com/office/word/2010/wordprocessingDrawing" xmlns:wp="http://schemas.openxmlformats.org/drawingml/2006/wordprocessingDrawing" xmlns:w10="urn:schemas-microsoft-com:office:word" xmlns:w="http://schemas.openxmlformats.org/wordprocessingml/2006/main" xmlns:w14="http://schemas.microsoft.com/office/word/2010/wordml" xmlns:w15="http://schemas.microsoft.com/office/word/2012/wordml" xmlns:w16se="http://schemas.microsoft.com/office/word/2015/wordml/symex" xmlns:wpg="http://schemas.microsoft.com/office/word/2010/wordprocessingGroup" xmlns:wpi="http://schemas.microsoft.com/office/word/2010/wordprocessingInk" xmlns:wne="http://schemas.microsoft.com/office/word/2006/wordml" xmlns:wps="http://schemas.microsoft.com/office/word/2010/wordprocessingShape" mc:Ignorable="w14 w15 w16se wp14">
+<w:endnotes xmlns:wpc="http://schemas.microsoft.com/office/word/2010/wordprocessingCanvas" xmlns:cx="http://schemas.microsoft.com/office/drawing/2014/chartex" xmlns:cx1="http://schemas.microsoft.com/office/drawing/2015/9/8/chartex" xmlns:mc="http://schemas.openxmlformats.org/markup-compatibility/2006" xmlns:o="urn:schemas-microsoft-com:office:office" xmlns:r="http://schemas.openxmlformats.org/officeDocument/2006/relationships" xmlns:m="http://schemas.openxmlformats.org/officeDocument/2006/math" xmlns:v="urn:schemas-microsoft-com:vml" xmlns:wp14="http://schemas.microsoft.com/office/word/2010/wordprocessingDrawing" xmlns:wp="http://schemas.openxmlformats.org/drawingml/2006/wordprocessingDrawing" xmlns:w10="urn:schemas-microsoft-com:office:word" xmlns:w="http://schemas.openxmlformats.org/wordprocessingml/2006/main" xmlns:w14="http://schemas.microsoft.com/office/word/2010/wordml" xmlns:w15="http://schemas.microsoft.com/office/word/2012/wordml" xmlns:w16se="http://schemas.microsoft.com/office/word/2015/wordml/symex" xmlns:wpg="http://schemas.microsoft.com/office/word/2010/wordprocessingGroup" xmlns:wpi="http://schemas.microsoft.com/office/word/2010/wordprocessingInk" xmlns:wne="http://schemas.microsoft.com/office/word/2006/wordml" xmlns:wps="http://schemas.microsoft.com/office/word/2010/wordprocessingShape" mc:Ignorable="w14 w15 w16se wp14">
   <w:endnote w:type="separator" w:id="-1">
     <w:p>
       <w:r>
@@ -2593,7 +2498,7 @@
 </file>
 
 <file path=word/footer1.xml><?xml version="1.0" encoding="utf-8"?>
-<w:ftr xmlns:wpc="http://schemas.microsoft.com/office/word/2010/wordprocessingCanvas" xmlns:cx="http://schemas.microsoft.com/office/drawing/2014/chartex" xmlns:mc="http://schemas.openxmlformats.org/markup-compatibility/2006" xmlns:o="urn:schemas-microsoft-com:office:office" xmlns:r="http://schemas.openxmlformats.org/officeDocument/2006/relationships" xmlns:m="http://schemas.openxmlformats.org/officeDocument/2006/math" xmlns:v="urn:schemas-microsoft-com:vml" xmlns:wp14="http://schemas.microsoft.com/office/word/2010/wordprocessingDrawing" xmlns:wp="http://schemas.openxmlformats.org/drawingml/2006/wordprocessingDrawing" xmlns:w10="urn:schemas-microsoft-com:office:word" xmlns:w="http://schemas.openxmlformats.org/wordprocessingml/2006/main" xmlns:w14="http://schemas.microsoft.com/office/word/2010/wordml" xmlns:w15="http://schemas.microsoft.com/office/word/2012/wordml" xmlns:w16se="http://schemas.microsoft.com/office/word/2015/wordml/symex" xmlns:wpg="http://schemas.microsoft.com/office/word/2010/wordprocessingGroup" xmlns:wpi="http://schemas.microsoft.com/office/word/2010/wordprocessingInk" xmlns:wne="http://schemas.microsoft.com/office/word/2006/wordml" xmlns:wps="http://schemas.microsoft.com/office/word/2010/wordprocessingShape" mc:Ignorable="w14 w15 w16se wp14">
+<w:ftr xmlns:wpc="http://schemas.microsoft.com/office/word/2010/wordprocessingCanvas" xmlns:cx="http://schemas.microsoft.com/office/drawing/2014/chartex" xmlns:cx1="http://schemas.microsoft.com/office/drawing/2015/9/8/chartex" xmlns:mc="http://schemas.openxmlformats.org/markup-compatibility/2006" xmlns:o="urn:schemas-microsoft-com:office:office" xmlns:r="http://schemas.openxmlformats.org/officeDocument/2006/relationships" xmlns:m="http://schemas.openxmlformats.org/officeDocument/2006/math" xmlns:v="urn:schemas-microsoft-com:vml" xmlns:wp14="http://schemas.microsoft.com/office/word/2010/wordprocessingDrawing" xmlns:wp="http://schemas.openxmlformats.org/drawingml/2006/wordprocessingDrawing" xmlns:w10="urn:schemas-microsoft-com:office:word" xmlns:w="http://schemas.openxmlformats.org/wordprocessingml/2006/main" xmlns:w14="http://schemas.microsoft.com/office/word/2010/wordml" xmlns:w15="http://schemas.microsoft.com/office/word/2012/wordml" xmlns:w16se="http://schemas.microsoft.com/office/word/2015/wordml/symex" xmlns:wpg="http://schemas.microsoft.com/office/word/2010/wordprocessingGroup" xmlns:wpi="http://schemas.microsoft.com/office/word/2010/wordprocessingInk" xmlns:wne="http://schemas.microsoft.com/office/word/2006/wordml" xmlns:wps="http://schemas.microsoft.com/office/word/2010/wordprocessingShape" mc:Ignorable="w14 w15 w16se wp14">
   <w:p>
     <w:pPr>
       <w:pStyle w:val="HeaderFooter"/>
@@ -2629,7 +2534,7 @@
 </file>
 
 <file path=word/footnotes.xml><?xml version="1.0" encoding="utf-8"?>
-<w:footnotes xmlns:wpc="http://schemas.microsoft.com/office/word/2010/wordprocessingCanvas" xmlns:cx="http://schemas.microsoft.com/office/drawing/2014/chartex" xmlns:mc="http://schemas.openxmlformats.org/markup-compatibility/2006" xmlns:o="urn:schemas-microsoft-com:office:office" xmlns:r="http://schemas.openxmlformats.org/officeDocument/2006/relationships" xmlns:m="http://schemas.openxmlformats.org/officeDocument/2006/math" xmlns:v="urn:schemas-microsoft-com:vml" xmlns:wp14="http://schemas.microsoft.com/office/word/2010/wordprocessingDrawing" xmlns:wp="http://schemas.openxmlformats.org/drawingml/2006/wordprocessingDrawing" xmlns:w10="urn:schemas-microsoft-com:office:word" xmlns:w="http://schemas.openxmlformats.org/wordprocessingml/2006/main" xmlns:w14="http://schemas.microsoft.com/office/word/2010/wordml" xmlns:w15="http://schemas.microsoft.com/office/word/2012/wordml" xmlns:w16se="http://schemas.microsoft.com/office/word/2015/wordml/symex" xmlns:wpg="http://schemas.microsoft.com/office/word/2010/wordprocessingGroup" xmlns:wpi="http://schemas.microsoft.com/office/word/2010/wordprocessingInk" xmlns:wne="http://schemas.microsoft.com/office/word/2006/wordml" xmlns:wps="http://schemas.microsoft.com/office/word/2010/wordprocessingShape" mc:Ignorable="w14 w15 w16se wp14">
+<w:footnotes xmlns:wpc="http://schemas.microsoft.com/office/word/2010/wordprocessingCanvas" xmlns:cx="http://schemas.microsoft.com/office/drawing/2014/chartex" xmlns:cx1="http://schemas.microsoft.com/office/drawing/2015/9/8/chartex" xmlns:mc="http://schemas.openxmlformats.org/markup-compatibility/2006" xmlns:o="urn:schemas-microsoft-com:office:office" xmlns:r="http://schemas.openxmlformats.org/officeDocument/2006/relationships" xmlns:m="http://schemas.openxmlformats.org/officeDocument/2006/math" xmlns:v="urn:schemas-microsoft-com:vml" xmlns:wp14="http://schemas.microsoft.com/office/word/2010/wordprocessingDrawing" xmlns:wp="http://schemas.openxmlformats.org/drawingml/2006/wordprocessingDrawing" xmlns:w10="urn:schemas-microsoft-com:office:word" xmlns:w="http://schemas.openxmlformats.org/wordprocessingml/2006/main" xmlns:w14="http://schemas.microsoft.com/office/word/2010/wordml" xmlns:w15="http://schemas.microsoft.com/office/word/2012/wordml" xmlns:w16se="http://schemas.microsoft.com/office/word/2015/wordml/symex" xmlns:wpg="http://schemas.microsoft.com/office/word/2010/wordprocessingGroup" xmlns:wpi="http://schemas.microsoft.com/office/word/2010/wordprocessingInk" xmlns:wne="http://schemas.microsoft.com/office/word/2006/wordml" xmlns:wps="http://schemas.microsoft.com/office/word/2010/wordprocessingShape" mc:Ignorable="w14 w15 w16se wp14">
   <w:footnote w:type="separator" w:id="-1">
     <w:p>
       <w:r>
@@ -2648,7 +2553,7 @@
 </file>
 
 <file path=word/header1.xml><?xml version="1.0" encoding="utf-8"?>
-<w:hdr xmlns:wpc="http://schemas.microsoft.com/office/word/2010/wordprocessingCanvas" xmlns:cx="http://schemas.microsoft.com/office/drawing/2014/chartex" xmlns:mc="http://schemas.openxmlformats.org/markup-compatibility/2006" xmlns:o="urn:schemas-microsoft-com:office:office" xmlns:r="http://schemas.openxmlformats.org/officeDocument/2006/relationships" xmlns:m="http://schemas.openxmlformats.org/officeDocument/2006/math" xmlns:v="urn:schemas-microsoft-com:vml" xmlns:wp14="http://schemas.microsoft.com/office/word/2010/wordprocessingDrawing" xmlns:wp="http://schemas.openxmlformats.org/drawingml/2006/wordprocessingDrawing" xmlns:w10="urn:schemas-microsoft-com:office:word" xmlns:w="http://schemas.openxmlformats.org/wordprocessingml/2006/main" xmlns:w14="http://schemas.microsoft.com/office/word/2010/wordml" xmlns:w15="http://schemas.microsoft.com/office/word/2012/wordml" xmlns:w16se="http://schemas.microsoft.com/office/word/2015/wordml/symex" xmlns:wpg="http://schemas.microsoft.com/office/word/2010/wordprocessingGroup" xmlns:wpi="http://schemas.microsoft.com/office/word/2010/wordprocessingInk" xmlns:wne="http://schemas.microsoft.com/office/word/2006/wordml" xmlns:wps="http://schemas.microsoft.com/office/word/2010/wordprocessingShape" mc:Ignorable="w14 w15 w16se wp14">
+<w:hdr xmlns:wpc="http://schemas.microsoft.com/office/word/2010/wordprocessingCanvas" xmlns:cx="http://schemas.microsoft.com/office/drawing/2014/chartex" xmlns:cx1="http://schemas.microsoft.com/office/drawing/2015/9/8/chartex" xmlns:mc="http://schemas.openxmlformats.org/markup-compatibility/2006" xmlns:o="urn:schemas-microsoft-com:office:office" xmlns:r="http://schemas.openxmlformats.org/officeDocument/2006/relationships" xmlns:m="http://schemas.openxmlformats.org/officeDocument/2006/math" xmlns:v="urn:schemas-microsoft-com:vml" xmlns:wp14="http://schemas.microsoft.com/office/word/2010/wordprocessingDrawing" xmlns:wp="http://schemas.openxmlformats.org/drawingml/2006/wordprocessingDrawing" xmlns:w10="urn:schemas-microsoft-com:office:word" xmlns:w="http://schemas.openxmlformats.org/wordprocessingml/2006/main" xmlns:w14="http://schemas.microsoft.com/office/word/2010/wordml" xmlns:w15="http://schemas.microsoft.com/office/word/2012/wordml" xmlns:w16se="http://schemas.microsoft.com/office/word/2015/wordml/symex" xmlns:wpg="http://schemas.microsoft.com/office/word/2010/wordprocessingGroup" xmlns:wpi="http://schemas.microsoft.com/office/word/2010/wordprocessingInk" xmlns:wne="http://schemas.microsoft.com/office/word/2006/wordml" xmlns:wps="http://schemas.microsoft.com/office/word/2010/wordprocessingShape" mc:Ignorable="w14 w15 w16se wp14">
   <w:p>
     <w:pPr>
       <w:pStyle w:val="HeaderFooter"/>

</xml_diff>

<commit_message>
started looking at index TWO.. need to go back and remove trials in index other than the ones that originals were removed
</commit_message>
<xml_diff>
--- a/doc/subjectSheet.docx
+++ b/doc/subjectSheet.docx
@@ -40,8 +40,31 @@
           <w:sz w:val="24"/>
           <w:szCs w:val="24"/>
         </w:rPr>
-        <w:t>04 30</w:t>
-      </w:r>
+        <w:t>0</w:t>
+      </w:r>
+      <w:r>
+        <w:rPr>
+          <w:sz w:val="24"/>
+          <w:szCs w:val="24"/>
+        </w:rPr>
+        <w:t>5</w:t>
+      </w:r>
+      <w:r>
+        <w:rPr>
+          <w:sz w:val="24"/>
+          <w:szCs w:val="24"/>
+        </w:rPr>
+        <w:t xml:space="preserve"> </w:t>
+      </w:r>
+      <w:r>
+        <w:rPr>
+          <w:sz w:val="24"/>
+          <w:szCs w:val="24"/>
+        </w:rPr>
+        <w:t>03</w:t>
+      </w:r>
+      <w:bookmarkStart w:id="0" w:name="_GoBack"/>
+      <w:bookmarkEnd w:id="0"/>
     </w:p>
     <w:p>
       <w:pPr>
@@ -95,7 +118,7 @@
           <w:sz w:val="24"/>
           <w:szCs w:val="24"/>
         </w:rPr>
-        <w:t>OAGVS001</w:t>
+        <w:t>LR01</w:t>
       </w:r>
     </w:p>
     <w:p>
@@ -803,8 +826,6 @@
         </w:rPr>
         <w:t xml:space="preserve"> </w:t>
       </w:r>
-      <w:bookmarkStart w:id="0" w:name="_GoBack"/>
-      <w:bookmarkEnd w:id="0"/>
       <w:r>
         <w:rPr>
           <w:sz w:val="24"/>

</xml_diff>

<commit_message>
some changes made a few weeks ago, just never pushed.
</commit_message>
<xml_diff>
--- a/doc/subjectSheet.docx
+++ b/doc/subjectSheet.docx
@@ -26,45 +26,8 @@
           <w:sz w:val="24"/>
           <w:szCs w:val="24"/>
         </w:rPr>
-        <w:t>Date: 2018</w:t>
-      </w:r>
-      <w:r>
-        <w:rPr>
-          <w:sz w:val="24"/>
-          <w:szCs w:val="24"/>
-        </w:rPr>
-        <w:t xml:space="preserve"> </w:t>
-      </w:r>
-      <w:r>
-        <w:rPr>
-          <w:sz w:val="24"/>
-          <w:szCs w:val="24"/>
-        </w:rPr>
-        <w:t>0</w:t>
-      </w:r>
-      <w:r>
-        <w:rPr>
-          <w:sz w:val="24"/>
-          <w:szCs w:val="24"/>
-        </w:rPr>
-        <w:t>5</w:t>
-      </w:r>
-      <w:r>
-        <w:rPr>
-          <w:sz w:val="24"/>
-          <w:szCs w:val="24"/>
-        </w:rPr>
-        <w:t xml:space="preserve"> </w:t>
-      </w:r>
-      <w:r>
-        <w:rPr>
-          <w:sz w:val="24"/>
-          <w:szCs w:val="24"/>
-        </w:rPr>
-        <w:t>03</w:t>
-      </w:r>
-      <w:bookmarkStart w:id="0" w:name="_GoBack"/>
-      <w:bookmarkEnd w:id="0"/>
+        <w:t xml:space="preserve">Date: </w:t>
+      </w:r>
     </w:p>
     <w:p>
       <w:pPr>
@@ -112,13 +75,6 @@
           <w:szCs w:val="24"/>
         </w:rPr>
         <w:t xml:space="preserve">Subject ID: </w:t>
-      </w:r>
-      <w:r>
-        <w:rPr>
-          <w:sz w:val="24"/>
-          <w:szCs w:val="24"/>
-        </w:rPr>
-        <w:t>LR01</w:t>
       </w:r>
     </w:p>
     <w:p>
@@ -216,13 +172,6 @@
           <w:szCs w:val="24"/>
         </w:rPr>
       </w:pPr>
-      <w:r>
-        <w:rPr>
-          <w:sz w:val="24"/>
-          <w:szCs w:val="24"/>
-        </w:rPr>
-        <w:t>Leg Length:</w:t>
-      </w:r>
     </w:p>
     <w:p>
       <w:pPr>
@@ -237,8 +186,43 @@
         <w:rPr>
           <w:sz w:val="24"/>
           <w:szCs w:val="24"/>
-        </w:rPr>
-        <w:t>Knee Width:</w:t>
+          <w:lang w:val="nl-NL"/>
+        </w:rPr>
+        <w:t>Left</w:t>
+      </w:r>
+      <w:r>
+        <w:rPr>
+          <w:sz w:val="24"/>
+          <w:szCs w:val="24"/>
+        </w:rPr>
+        <w:t xml:space="preserve"> </w:t>
+      </w:r>
+      <w:r>
+        <w:rPr>
+          <w:i/>
+          <w:iCs/>
+          <w:sz w:val="24"/>
+          <w:szCs w:val="24"/>
+        </w:rPr>
+        <w:t xml:space="preserve">Gluteus </w:t>
+      </w:r>
+      <w:proofErr w:type="spellStart"/>
+      <w:r>
+        <w:rPr>
+          <w:i/>
+          <w:iCs/>
+          <w:sz w:val="24"/>
+          <w:szCs w:val="24"/>
+        </w:rPr>
+        <w:t>Medius</w:t>
+      </w:r>
+      <w:proofErr w:type="spellEnd"/>
+      <w:r>
+        <w:rPr>
+          <w:sz w:val="24"/>
+          <w:szCs w:val="24"/>
+        </w:rPr>
+        <w:t xml:space="preserve"> EMG sensor #: 1 - </w:t>
       </w:r>
     </w:p>
     <w:p>
@@ -255,7 +239,67 @@
           <w:sz w:val="24"/>
           <w:szCs w:val="24"/>
         </w:rPr>
-        <w:t>Ankle Width:</w:t>
+        <w:t xml:space="preserve">Left </w:t>
+      </w:r>
+      <w:proofErr w:type="spellStart"/>
+      <w:r>
+        <w:rPr>
+          <w:i/>
+          <w:iCs/>
+          <w:sz w:val="24"/>
+          <w:szCs w:val="24"/>
+        </w:rPr>
+        <w:t>Tibialis</w:t>
+      </w:r>
+      <w:proofErr w:type="spellEnd"/>
+      <w:r>
+        <w:rPr>
+          <w:i/>
+          <w:iCs/>
+          <w:sz w:val="24"/>
+          <w:szCs w:val="24"/>
+        </w:rPr>
+        <w:t xml:space="preserve"> Anterior</w:t>
+      </w:r>
+      <w:r>
+        <w:rPr>
+          <w:i/>
+          <w:iCs/>
+          <w:sz w:val="24"/>
+          <w:szCs w:val="24"/>
+        </w:rPr>
+        <w:t xml:space="preserve"> </w:t>
+      </w:r>
+      <w:r>
+        <w:rPr>
+          <w:sz w:val="24"/>
+          <w:szCs w:val="24"/>
+        </w:rPr>
+        <w:t xml:space="preserve">EMG sensor #: </w:t>
+      </w:r>
+      <w:proofErr w:type="gramStart"/>
+      <w:r>
+        <w:rPr>
+          <w:sz w:val="24"/>
+          <w:szCs w:val="24"/>
+        </w:rPr>
+        <w:t>2</w:t>
+      </w:r>
+      <w:proofErr w:type="gramEnd"/>
+      <w:r>
+        <w:rPr>
+          <w:sz w:val="24"/>
+          <w:szCs w:val="24"/>
+          <w:lang w:val="ru-RU"/>
+        </w:rPr>
+        <w:t xml:space="preserve"> -</w:t>
+      </w:r>
+      <w:r>
+        <w:rPr>
+          <w:sz w:val="24"/>
+          <w:szCs w:val="24"/>
+        </w:rPr>
+        <w:t xml:space="preserve"> </w:t>
       </w:r>
     </w:p>
     <w:p>
@@ -272,7 +316,58 @@
           <w:sz w:val="24"/>
           <w:szCs w:val="24"/>
         </w:rPr>
-        <w:t>Shoulder Offset:</w:t>
+        <w:t xml:space="preserve">Left </w:t>
+      </w:r>
+      <w:r>
+        <w:rPr>
+          <w:i/>
+          <w:iCs/>
+          <w:sz w:val="24"/>
+          <w:szCs w:val="24"/>
+        </w:rPr>
+        <w:t xml:space="preserve">Gastrocnemius </w:t>
+      </w:r>
+      <w:proofErr w:type="spellStart"/>
+      <w:r>
+        <w:rPr>
+          <w:i/>
+          <w:iCs/>
+          <w:sz w:val="24"/>
+          <w:szCs w:val="24"/>
+        </w:rPr>
+        <w:t>Medialis</w:t>
+      </w:r>
+      <w:proofErr w:type="spellEnd"/>
+      <w:r>
+        <w:rPr>
+          <w:sz w:val="24"/>
+          <w:szCs w:val="24"/>
+        </w:rPr>
+        <w:t xml:space="preserve"> EMG sensor #: </w:t>
+      </w:r>
+      <w:proofErr w:type="gramStart"/>
+      <w:r>
+        <w:rPr>
+          <w:sz w:val="24"/>
+          <w:szCs w:val="24"/>
+        </w:rPr>
+        <w:t>3</w:t>
+      </w:r>
+      <w:proofErr w:type="gramEnd"/>
+      <w:r>
+        <w:rPr>
+          <w:sz w:val="24"/>
+          <w:szCs w:val="24"/>
+          <w:lang w:val="ru-RU"/>
+        </w:rPr>
+        <w:t xml:space="preserve"> -</w:t>
+      </w:r>
+      <w:r>
+        <w:rPr>
+          <w:sz w:val="24"/>
+          <w:szCs w:val="24"/>
+        </w:rPr>
+        <w:t xml:space="preserve"> </w:t>
       </w:r>
     </w:p>
     <w:p>
@@ -289,7 +384,54 @@
           <w:sz w:val="24"/>
           <w:szCs w:val="24"/>
         </w:rPr>
-        <w:t>Elbow Width:</w:t>
+        <w:t xml:space="preserve">Left </w:t>
+      </w:r>
+      <w:r>
+        <w:rPr>
+          <w:i/>
+          <w:iCs/>
+          <w:sz w:val="24"/>
+          <w:szCs w:val="24"/>
+        </w:rPr>
+        <w:t>Peroneus Longus</w:t>
+      </w:r>
+      <w:r>
+        <w:rPr>
+          <w:sz w:val="24"/>
+          <w:szCs w:val="24"/>
+        </w:rPr>
+        <w:t xml:space="preserve"> EMG sensor #: </w:t>
+      </w:r>
+      <w:proofErr w:type="gramStart"/>
+      <w:r>
+        <w:rPr>
+          <w:sz w:val="24"/>
+          <w:szCs w:val="24"/>
+        </w:rPr>
+        <w:t>4</w:t>
+      </w:r>
+      <w:proofErr w:type="gramEnd"/>
+      <w:r>
+        <w:rPr>
+          <w:sz w:val="24"/>
+          <w:szCs w:val="24"/>
+          <w:lang w:val="ru-RU"/>
+        </w:rPr>
+        <w:t xml:space="preserve"> </w:t>
+      </w:r>
+      <w:r>
+        <w:rPr>
+          <w:sz w:val="24"/>
+          <w:szCs w:val="24"/>
+        </w:rPr>
+        <w:t>-</w:t>
+      </w:r>
+      <w:r>
+        <w:rPr>
+          <w:sz w:val="24"/>
+          <w:szCs w:val="24"/>
+        </w:rPr>
+        <w:t xml:space="preserve"> </w:t>
       </w:r>
     </w:p>
     <w:p>
@@ -306,7 +448,23 @@
           <w:sz w:val="24"/>
           <w:szCs w:val="24"/>
         </w:rPr>
-        <w:t>Wrist Width:</w:t>
+        <w:t xml:space="preserve">Left Tensor Fascia EMG sensor #: </w:t>
+      </w:r>
+      <w:proofErr w:type="gramStart"/>
+      <w:r>
+        <w:rPr>
+          <w:sz w:val="24"/>
+          <w:szCs w:val="24"/>
+        </w:rPr>
+        <w:t>5</w:t>
+      </w:r>
+      <w:proofErr w:type="gramEnd"/>
+      <w:r>
+        <w:rPr>
+          <w:sz w:val="24"/>
+          <w:szCs w:val="24"/>
+        </w:rPr>
+        <w:t xml:space="preserve"> - </w:t>
       </w:r>
     </w:p>
     <w:p>
@@ -323,7 +481,39 @@
           <w:sz w:val="24"/>
           <w:szCs w:val="24"/>
         </w:rPr>
-        <w:t>Hand Thickness:</w:t>
+        <w:t xml:space="preserve">Left Rectus </w:t>
+      </w:r>
+      <w:proofErr w:type="spellStart"/>
+      <w:r>
+        <w:rPr>
+          <w:sz w:val="24"/>
+          <w:szCs w:val="24"/>
+        </w:rPr>
+        <w:t>Femoris</w:t>
+      </w:r>
+      <w:proofErr w:type="spellEnd"/>
+      <w:r>
+        <w:rPr>
+          <w:sz w:val="24"/>
+          <w:szCs w:val="24"/>
+        </w:rPr>
+        <w:t xml:space="preserve"> EMG sensor #: </w:t>
+      </w:r>
+      <w:proofErr w:type="gramStart"/>
+      <w:r>
+        <w:rPr>
+          <w:sz w:val="24"/>
+          <w:szCs w:val="24"/>
+        </w:rPr>
+        <w:t>6</w:t>
+      </w:r>
+      <w:proofErr w:type="gramEnd"/>
+      <w:r>
+        <w:rPr>
+          <w:sz w:val="24"/>
+          <w:szCs w:val="24"/>
+        </w:rPr>
+        <w:t xml:space="preserve"> - </w:t>
       </w:r>
     </w:p>
     <w:p>
@@ -333,7 +523,440 @@
         <w:rPr>
           <w:sz w:val="24"/>
           <w:szCs w:val="24"/>
-          <w:lang w:val="nl-NL"/>
+        </w:rPr>
+      </w:pPr>
+      <w:r>
+        <w:rPr>
+          <w:sz w:val="24"/>
+          <w:szCs w:val="24"/>
+        </w:rPr>
+        <w:t xml:space="preserve">Left Biceps </w:t>
+      </w:r>
+      <w:proofErr w:type="spellStart"/>
+      <w:r>
+        <w:rPr>
+          <w:sz w:val="24"/>
+          <w:szCs w:val="24"/>
+        </w:rPr>
+        <w:t>Femoris</w:t>
+      </w:r>
+      <w:proofErr w:type="spellEnd"/>
+      <w:r>
+        <w:rPr>
+          <w:sz w:val="24"/>
+          <w:szCs w:val="24"/>
+        </w:rPr>
+        <w:t xml:space="preserve"> EMG sensor #: 7-</w:t>
+      </w:r>
+    </w:p>
+    <w:p>
+      <w:pPr>
+        <w:pStyle w:val="Body"/>
+        <w:spacing w:line="360" w:lineRule="auto"/>
+        <w:rPr>
+          <w:sz w:val="24"/>
+          <w:szCs w:val="24"/>
+        </w:rPr>
+      </w:pPr>
+      <w:r>
+        <w:rPr>
+          <w:sz w:val="24"/>
+          <w:szCs w:val="24"/>
+        </w:rPr>
+        <w:t xml:space="preserve">Right </w:t>
+      </w:r>
+      <w:r>
+        <w:rPr>
+          <w:i/>
+          <w:iCs/>
+          <w:sz w:val="24"/>
+          <w:szCs w:val="24"/>
+        </w:rPr>
+        <w:t xml:space="preserve">Gluteus </w:t>
+      </w:r>
+      <w:proofErr w:type="spellStart"/>
+      <w:r>
+        <w:rPr>
+          <w:i/>
+          <w:iCs/>
+          <w:sz w:val="24"/>
+          <w:szCs w:val="24"/>
+        </w:rPr>
+        <w:t>Medius</w:t>
+      </w:r>
+      <w:proofErr w:type="spellEnd"/>
+      <w:r>
+        <w:rPr>
+          <w:sz w:val="24"/>
+          <w:szCs w:val="24"/>
+        </w:rPr>
+        <w:t xml:space="preserve"> EMG sensor #: </w:t>
+      </w:r>
+      <w:proofErr w:type="gramStart"/>
+      <w:r>
+        <w:rPr>
+          <w:sz w:val="24"/>
+          <w:szCs w:val="24"/>
+        </w:rPr>
+        <w:t>8</w:t>
+      </w:r>
+      <w:proofErr w:type="gramEnd"/>
+      <w:r>
+        <w:rPr>
+          <w:sz w:val="24"/>
+          <w:szCs w:val="24"/>
+          <w:lang w:val="ru-RU"/>
+        </w:rPr>
+        <w:t xml:space="preserve"> -</w:t>
+      </w:r>
+      <w:r>
+        <w:rPr>
+          <w:sz w:val="24"/>
+          <w:szCs w:val="24"/>
+        </w:rPr>
+        <w:t xml:space="preserve"> </w:t>
+      </w:r>
+    </w:p>
+    <w:p>
+      <w:pPr>
+        <w:pStyle w:val="Body"/>
+        <w:spacing w:line="360" w:lineRule="auto"/>
+        <w:rPr>
+          <w:sz w:val="24"/>
+          <w:szCs w:val="24"/>
+        </w:rPr>
+      </w:pPr>
+      <w:r>
+        <w:rPr>
+          <w:sz w:val="24"/>
+          <w:szCs w:val="24"/>
+        </w:rPr>
+        <w:t xml:space="preserve">Right </w:t>
+      </w:r>
+      <w:proofErr w:type="spellStart"/>
+      <w:r>
+        <w:rPr>
+          <w:i/>
+          <w:iCs/>
+          <w:sz w:val="24"/>
+          <w:szCs w:val="24"/>
+        </w:rPr>
+        <w:t>Tibialis</w:t>
+      </w:r>
+      <w:proofErr w:type="spellEnd"/>
+      <w:r>
+        <w:rPr>
+          <w:i/>
+          <w:iCs/>
+          <w:sz w:val="24"/>
+          <w:szCs w:val="24"/>
+        </w:rPr>
+        <w:t xml:space="preserve"> Anterior</w:t>
+      </w:r>
+      <w:r>
+        <w:rPr>
+          <w:i/>
+          <w:iCs/>
+          <w:sz w:val="24"/>
+          <w:szCs w:val="24"/>
+        </w:rPr>
+        <w:t xml:space="preserve"> </w:t>
+      </w:r>
+      <w:r>
+        <w:rPr>
+          <w:sz w:val="24"/>
+          <w:szCs w:val="24"/>
+        </w:rPr>
+        <w:t xml:space="preserve">EMG sensor #: </w:t>
+      </w:r>
+      <w:proofErr w:type="gramStart"/>
+      <w:r>
+        <w:rPr>
+          <w:sz w:val="24"/>
+          <w:szCs w:val="24"/>
+        </w:rPr>
+        <w:t>9</w:t>
+      </w:r>
+      <w:proofErr w:type="gramEnd"/>
+      <w:r>
+        <w:rPr>
+          <w:sz w:val="24"/>
+          <w:szCs w:val="24"/>
+          <w:lang w:val="ru-RU"/>
+        </w:rPr>
+        <w:t xml:space="preserve"> -</w:t>
+      </w:r>
+      <w:r>
+        <w:rPr>
+          <w:sz w:val="24"/>
+          <w:szCs w:val="24"/>
+        </w:rPr>
+        <w:t xml:space="preserve"> </w:t>
+      </w:r>
+    </w:p>
+    <w:p>
+      <w:pPr>
+        <w:pStyle w:val="Body"/>
+        <w:spacing w:line="360" w:lineRule="auto"/>
+        <w:rPr>
+          <w:sz w:val="24"/>
+          <w:szCs w:val="24"/>
+        </w:rPr>
+      </w:pPr>
+      <w:r>
+        <w:rPr>
+          <w:sz w:val="24"/>
+          <w:szCs w:val="24"/>
+        </w:rPr>
+        <w:t xml:space="preserve">Right </w:t>
+      </w:r>
+      <w:r>
+        <w:rPr>
+          <w:i/>
+          <w:iCs/>
+          <w:sz w:val="24"/>
+          <w:szCs w:val="24"/>
+        </w:rPr>
+        <w:t xml:space="preserve">Gastrocnemius </w:t>
+      </w:r>
+      <w:proofErr w:type="spellStart"/>
+      <w:r>
+        <w:rPr>
+          <w:i/>
+          <w:iCs/>
+          <w:sz w:val="24"/>
+          <w:szCs w:val="24"/>
+        </w:rPr>
+        <w:t>Medialis</w:t>
+      </w:r>
+      <w:proofErr w:type="spellEnd"/>
+      <w:r>
+        <w:rPr>
+          <w:sz w:val="24"/>
+          <w:szCs w:val="24"/>
+        </w:rPr>
+        <w:t xml:space="preserve"> EMG sensor #: 10</w:t>
+      </w:r>
+      <w:r>
+        <w:rPr>
+          <w:sz w:val="24"/>
+          <w:szCs w:val="24"/>
+          <w:lang w:val="ru-RU"/>
+        </w:rPr>
+        <w:t xml:space="preserve"> -</w:t>
+      </w:r>
+      <w:r>
+        <w:rPr>
+          <w:sz w:val="24"/>
+          <w:szCs w:val="24"/>
+        </w:rPr>
+        <w:t xml:space="preserve"> </w:t>
+      </w:r>
+    </w:p>
+    <w:p>
+      <w:pPr>
+        <w:pStyle w:val="Body"/>
+        <w:spacing w:line="360" w:lineRule="auto"/>
+        <w:rPr>
+          <w:sz w:val="24"/>
+          <w:szCs w:val="24"/>
+        </w:rPr>
+      </w:pPr>
+      <w:r>
+        <w:rPr>
+          <w:sz w:val="24"/>
+          <w:szCs w:val="24"/>
+        </w:rPr>
+        <w:t xml:space="preserve">Right </w:t>
+      </w:r>
+      <w:r>
+        <w:rPr>
+          <w:i/>
+          <w:iCs/>
+          <w:sz w:val="24"/>
+          <w:szCs w:val="24"/>
+        </w:rPr>
+        <w:t>Peroneus Longus</w:t>
+      </w:r>
+      <w:r>
+        <w:rPr>
+          <w:sz w:val="24"/>
+          <w:szCs w:val="24"/>
+        </w:rPr>
+        <w:t xml:space="preserve"> EMG sensor #: 11</w:t>
+      </w:r>
+      <w:r>
+        <w:rPr>
+          <w:sz w:val="24"/>
+          <w:szCs w:val="24"/>
+          <w:lang w:val="ru-RU"/>
+        </w:rPr>
+        <w:t xml:space="preserve"> </w:t>
+      </w:r>
+      <w:r>
+        <w:rPr>
+          <w:sz w:val="24"/>
+          <w:szCs w:val="24"/>
+        </w:rPr>
+        <w:t>-</w:t>
+      </w:r>
+    </w:p>
+    <w:p>
+      <w:pPr>
+        <w:pStyle w:val="Body"/>
+        <w:spacing w:line="360" w:lineRule="auto"/>
+        <w:rPr>
+          <w:sz w:val="24"/>
+          <w:szCs w:val="24"/>
+        </w:rPr>
+      </w:pPr>
+      <w:r>
+        <w:rPr>
+          <w:sz w:val="24"/>
+          <w:szCs w:val="24"/>
+        </w:rPr>
+        <w:t>Right Tensor Fascia EMG sensor #: 12 -</w:t>
+      </w:r>
+    </w:p>
+    <w:p>
+      <w:pPr>
+        <w:pStyle w:val="Body"/>
+        <w:spacing w:line="360" w:lineRule="auto"/>
+        <w:rPr>
+          <w:sz w:val="24"/>
+          <w:szCs w:val="24"/>
+        </w:rPr>
+      </w:pPr>
+      <w:r>
+        <w:rPr>
+          <w:sz w:val="24"/>
+          <w:szCs w:val="24"/>
+        </w:rPr>
+        <w:t xml:space="preserve">Right Rectus </w:t>
+      </w:r>
+      <w:proofErr w:type="spellStart"/>
+      <w:r>
+        <w:rPr>
+          <w:sz w:val="24"/>
+          <w:szCs w:val="24"/>
+        </w:rPr>
+        <w:t>Femoris</w:t>
+      </w:r>
+      <w:proofErr w:type="spellEnd"/>
+      <w:r>
+        <w:rPr>
+          <w:sz w:val="24"/>
+          <w:szCs w:val="24"/>
+        </w:rPr>
+        <w:t xml:space="preserve"> EMG sensor #: 13 - </w:t>
+      </w:r>
+    </w:p>
+    <w:p>
+      <w:pPr>
+        <w:pStyle w:val="Body"/>
+        <w:spacing w:line="360" w:lineRule="auto"/>
+        <w:rPr>
+          <w:sz w:val="24"/>
+          <w:szCs w:val="24"/>
+        </w:rPr>
+      </w:pPr>
+      <w:r>
+        <w:rPr>
+          <w:sz w:val="24"/>
+          <w:szCs w:val="24"/>
+        </w:rPr>
+        <w:t xml:space="preserve">Right Biceps </w:t>
+      </w:r>
+      <w:proofErr w:type="spellStart"/>
+      <w:r>
+        <w:rPr>
+          <w:sz w:val="24"/>
+          <w:szCs w:val="24"/>
+        </w:rPr>
+        <w:t>Femoris</w:t>
+      </w:r>
+      <w:proofErr w:type="spellEnd"/>
+      <w:r>
+        <w:rPr>
+          <w:sz w:val="24"/>
+          <w:szCs w:val="24"/>
+        </w:rPr>
+        <w:t xml:space="preserve"> EMG sensor #: 14-</w:t>
+      </w:r>
+    </w:p>
+    <w:p>
+      <w:pPr>
+        <w:pStyle w:val="Body"/>
+        <w:spacing w:line="360" w:lineRule="auto"/>
+        <w:rPr>
+          <w:sz w:val="24"/>
+          <w:szCs w:val="24"/>
+        </w:rPr>
+      </w:pPr>
+      <w:r>
+        <w:rPr>
+          <w:sz w:val="24"/>
+          <w:szCs w:val="24"/>
+        </w:rPr>
+        <w:t xml:space="preserve">Left Erector </w:t>
+      </w:r>
+      <w:proofErr w:type="spellStart"/>
+      <w:r>
+        <w:rPr>
+          <w:sz w:val="24"/>
+          <w:szCs w:val="24"/>
+        </w:rPr>
+        <w:t>Spinae</w:t>
+      </w:r>
+      <w:proofErr w:type="spellEnd"/>
+      <w:r>
+        <w:rPr>
+          <w:sz w:val="24"/>
+          <w:szCs w:val="24"/>
+        </w:rPr>
+        <w:t xml:space="preserve"> sensor # 15- </w:t>
+      </w:r>
+    </w:p>
+    <w:p>
+      <w:pPr>
+        <w:pStyle w:val="Body"/>
+        <w:spacing w:line="360" w:lineRule="auto"/>
+        <w:rPr>
+          <w:sz w:val="24"/>
+          <w:szCs w:val="24"/>
+        </w:rPr>
+      </w:pPr>
+      <w:r>
+        <w:rPr>
+          <w:sz w:val="24"/>
+          <w:szCs w:val="24"/>
+        </w:rPr>
+        <w:t xml:space="preserve">Right Erector </w:t>
+      </w:r>
+      <w:proofErr w:type="spellStart"/>
+      <w:r>
+        <w:rPr>
+          <w:sz w:val="24"/>
+          <w:szCs w:val="24"/>
+        </w:rPr>
+        <w:t>Spinae</w:t>
+      </w:r>
+      <w:proofErr w:type="spellEnd"/>
+      <w:r>
+        <w:rPr>
+          <w:sz w:val="24"/>
+          <w:szCs w:val="24"/>
+        </w:rPr>
+        <w:t xml:space="preserve"> sensor # 16-</w:t>
+      </w:r>
+    </w:p>
+    <w:p>
+      <w:pPr>
+        <w:pStyle w:val="Body"/>
+        <w:spacing w:line="360" w:lineRule="auto"/>
+        <w:rPr>
+          <w:sz w:val="28"/>
+          <w:szCs w:val="28"/>
         </w:rPr>
       </w:pPr>
     </w:p>
@@ -342,708 +965,6 @@
         <w:pStyle w:val="Body"/>
         <w:spacing w:line="360" w:lineRule="auto"/>
         <w:rPr>
-          <w:sz w:val="24"/>
-          <w:szCs w:val="24"/>
-        </w:rPr>
-      </w:pPr>
-      <w:r>
-        <w:rPr>
-          <w:sz w:val="24"/>
-          <w:szCs w:val="24"/>
-          <w:lang w:val="nl-NL"/>
-        </w:rPr>
-        <w:t>Left</w:t>
-      </w:r>
-      <w:r>
-        <w:rPr>
-          <w:sz w:val="24"/>
-          <w:szCs w:val="24"/>
-        </w:rPr>
-        <w:t xml:space="preserve"> </w:t>
-      </w:r>
-      <w:r>
-        <w:rPr>
-          <w:i/>
-          <w:iCs/>
-          <w:sz w:val="24"/>
-          <w:szCs w:val="24"/>
-        </w:rPr>
-        <w:t xml:space="preserve">Gluteus </w:t>
-      </w:r>
-      <w:proofErr w:type="spellStart"/>
-      <w:r>
-        <w:rPr>
-          <w:i/>
-          <w:iCs/>
-          <w:sz w:val="24"/>
-          <w:szCs w:val="24"/>
-        </w:rPr>
-        <w:t>Medius</w:t>
-      </w:r>
-      <w:proofErr w:type="spellEnd"/>
-      <w:r>
-        <w:rPr>
-          <w:sz w:val="24"/>
-          <w:szCs w:val="24"/>
-        </w:rPr>
-        <w:t xml:space="preserve"> EMG sensor #: 1 - </w:t>
-      </w:r>
-    </w:p>
-    <w:p>
-      <w:pPr>
-        <w:pStyle w:val="Body"/>
-        <w:spacing w:line="360" w:lineRule="auto"/>
-        <w:rPr>
-          <w:sz w:val="24"/>
-          <w:szCs w:val="24"/>
-        </w:rPr>
-      </w:pPr>
-      <w:r>
-        <w:rPr>
-          <w:sz w:val="24"/>
-          <w:szCs w:val="24"/>
-        </w:rPr>
-        <w:t xml:space="preserve">Left </w:t>
-      </w:r>
-      <w:proofErr w:type="spellStart"/>
-      <w:r>
-        <w:rPr>
-          <w:i/>
-          <w:iCs/>
-          <w:sz w:val="24"/>
-          <w:szCs w:val="24"/>
-        </w:rPr>
-        <w:t>Tibialis</w:t>
-      </w:r>
-      <w:proofErr w:type="spellEnd"/>
-      <w:r>
-        <w:rPr>
-          <w:i/>
-          <w:iCs/>
-          <w:sz w:val="24"/>
-          <w:szCs w:val="24"/>
-        </w:rPr>
-        <w:t xml:space="preserve"> Anterior</w:t>
-      </w:r>
-      <w:r>
-        <w:rPr>
-          <w:i/>
-          <w:iCs/>
-          <w:sz w:val="24"/>
-          <w:szCs w:val="24"/>
-        </w:rPr>
-        <w:t xml:space="preserve"> </w:t>
-      </w:r>
-      <w:r>
-        <w:rPr>
-          <w:sz w:val="24"/>
-          <w:szCs w:val="24"/>
-        </w:rPr>
-        <w:t xml:space="preserve">EMG sensor #: </w:t>
-      </w:r>
-      <w:proofErr w:type="gramStart"/>
-      <w:r>
-        <w:rPr>
-          <w:sz w:val="24"/>
-          <w:szCs w:val="24"/>
-        </w:rPr>
-        <w:t>2</w:t>
-      </w:r>
-      <w:proofErr w:type="gramEnd"/>
-      <w:r>
-        <w:rPr>
-          <w:sz w:val="24"/>
-          <w:szCs w:val="24"/>
-          <w:lang w:val="ru-RU"/>
-        </w:rPr>
-        <w:t xml:space="preserve"> -</w:t>
-      </w:r>
-      <w:r>
-        <w:rPr>
-          <w:sz w:val="24"/>
-          <w:szCs w:val="24"/>
-        </w:rPr>
-        <w:t xml:space="preserve"> </w:t>
-      </w:r>
-    </w:p>
-    <w:p>
-      <w:pPr>
-        <w:pStyle w:val="Body"/>
-        <w:spacing w:line="360" w:lineRule="auto"/>
-        <w:rPr>
-          <w:sz w:val="24"/>
-          <w:szCs w:val="24"/>
-        </w:rPr>
-      </w:pPr>
-      <w:r>
-        <w:rPr>
-          <w:sz w:val="24"/>
-          <w:szCs w:val="24"/>
-        </w:rPr>
-        <w:t xml:space="preserve">Left </w:t>
-      </w:r>
-      <w:r>
-        <w:rPr>
-          <w:i/>
-          <w:iCs/>
-          <w:sz w:val="24"/>
-          <w:szCs w:val="24"/>
-        </w:rPr>
-        <w:t xml:space="preserve">Gastrocnemius </w:t>
-      </w:r>
-      <w:proofErr w:type="spellStart"/>
-      <w:r>
-        <w:rPr>
-          <w:i/>
-          <w:iCs/>
-          <w:sz w:val="24"/>
-          <w:szCs w:val="24"/>
-        </w:rPr>
-        <w:t>Medialis</w:t>
-      </w:r>
-      <w:proofErr w:type="spellEnd"/>
-      <w:r>
-        <w:rPr>
-          <w:sz w:val="24"/>
-          <w:szCs w:val="24"/>
-        </w:rPr>
-        <w:t xml:space="preserve"> EMG sensor #: </w:t>
-      </w:r>
-      <w:proofErr w:type="gramStart"/>
-      <w:r>
-        <w:rPr>
-          <w:sz w:val="24"/>
-          <w:szCs w:val="24"/>
-        </w:rPr>
-        <w:t>3</w:t>
-      </w:r>
-      <w:proofErr w:type="gramEnd"/>
-      <w:r>
-        <w:rPr>
-          <w:sz w:val="24"/>
-          <w:szCs w:val="24"/>
-          <w:lang w:val="ru-RU"/>
-        </w:rPr>
-        <w:t xml:space="preserve"> -</w:t>
-      </w:r>
-      <w:r>
-        <w:rPr>
-          <w:sz w:val="24"/>
-          <w:szCs w:val="24"/>
-        </w:rPr>
-        <w:t xml:space="preserve"> </w:t>
-      </w:r>
-    </w:p>
-    <w:p>
-      <w:pPr>
-        <w:pStyle w:val="Body"/>
-        <w:spacing w:line="360" w:lineRule="auto"/>
-        <w:rPr>
-          <w:sz w:val="24"/>
-          <w:szCs w:val="24"/>
-        </w:rPr>
-      </w:pPr>
-      <w:r>
-        <w:rPr>
-          <w:sz w:val="24"/>
-          <w:szCs w:val="24"/>
-        </w:rPr>
-        <w:t xml:space="preserve">Left </w:t>
-      </w:r>
-      <w:r>
-        <w:rPr>
-          <w:i/>
-          <w:iCs/>
-          <w:sz w:val="24"/>
-          <w:szCs w:val="24"/>
-        </w:rPr>
-        <w:t>Peroneus Longus</w:t>
-      </w:r>
-      <w:r>
-        <w:rPr>
-          <w:sz w:val="24"/>
-          <w:szCs w:val="24"/>
-        </w:rPr>
-        <w:t xml:space="preserve"> EMG sensor #: </w:t>
-      </w:r>
-      <w:proofErr w:type="gramStart"/>
-      <w:r>
-        <w:rPr>
-          <w:sz w:val="24"/>
-          <w:szCs w:val="24"/>
-        </w:rPr>
-        <w:t>4</w:t>
-      </w:r>
-      <w:proofErr w:type="gramEnd"/>
-      <w:r>
-        <w:rPr>
-          <w:sz w:val="24"/>
-          <w:szCs w:val="24"/>
-          <w:lang w:val="ru-RU"/>
-        </w:rPr>
-        <w:t xml:space="preserve"> </w:t>
-      </w:r>
-      <w:r>
-        <w:rPr>
-          <w:sz w:val="24"/>
-          <w:szCs w:val="24"/>
-        </w:rPr>
-        <w:t>-</w:t>
-      </w:r>
-      <w:r>
-        <w:rPr>
-          <w:sz w:val="24"/>
-          <w:szCs w:val="24"/>
-        </w:rPr>
-        <w:t xml:space="preserve"> </w:t>
-      </w:r>
-    </w:p>
-    <w:p>
-      <w:pPr>
-        <w:pStyle w:val="Body"/>
-        <w:spacing w:line="360" w:lineRule="auto"/>
-        <w:rPr>
-          <w:sz w:val="24"/>
-          <w:szCs w:val="24"/>
-        </w:rPr>
-      </w:pPr>
-      <w:r>
-        <w:rPr>
-          <w:sz w:val="24"/>
-          <w:szCs w:val="24"/>
-        </w:rPr>
-        <w:t xml:space="preserve">Left Tensor Fascia EMG sensor #: </w:t>
-      </w:r>
-      <w:proofErr w:type="gramStart"/>
-      <w:r>
-        <w:rPr>
-          <w:sz w:val="24"/>
-          <w:szCs w:val="24"/>
-        </w:rPr>
-        <w:t>5</w:t>
-      </w:r>
-      <w:proofErr w:type="gramEnd"/>
-      <w:r>
-        <w:rPr>
-          <w:sz w:val="24"/>
-          <w:szCs w:val="24"/>
-        </w:rPr>
-        <w:t xml:space="preserve"> - </w:t>
-      </w:r>
-    </w:p>
-    <w:p>
-      <w:pPr>
-        <w:pStyle w:val="Body"/>
-        <w:spacing w:line="360" w:lineRule="auto"/>
-        <w:rPr>
-          <w:sz w:val="24"/>
-          <w:szCs w:val="24"/>
-        </w:rPr>
-      </w:pPr>
-      <w:r>
-        <w:rPr>
-          <w:sz w:val="24"/>
-          <w:szCs w:val="24"/>
-        </w:rPr>
-        <w:t xml:space="preserve">Left Rectus </w:t>
-      </w:r>
-      <w:proofErr w:type="spellStart"/>
-      <w:r>
-        <w:rPr>
-          <w:sz w:val="24"/>
-          <w:szCs w:val="24"/>
-        </w:rPr>
-        <w:t>Femoris</w:t>
-      </w:r>
-      <w:proofErr w:type="spellEnd"/>
-      <w:r>
-        <w:rPr>
-          <w:sz w:val="24"/>
-          <w:szCs w:val="24"/>
-        </w:rPr>
-        <w:t xml:space="preserve"> EMG sensor #: </w:t>
-      </w:r>
-      <w:proofErr w:type="gramStart"/>
-      <w:r>
-        <w:rPr>
-          <w:sz w:val="24"/>
-          <w:szCs w:val="24"/>
-        </w:rPr>
-        <w:t>6</w:t>
-      </w:r>
-      <w:proofErr w:type="gramEnd"/>
-      <w:r>
-        <w:rPr>
-          <w:sz w:val="24"/>
-          <w:szCs w:val="24"/>
-        </w:rPr>
-        <w:t xml:space="preserve"> - </w:t>
-      </w:r>
-    </w:p>
-    <w:p>
-      <w:pPr>
-        <w:pStyle w:val="Body"/>
-        <w:spacing w:line="360" w:lineRule="auto"/>
-        <w:rPr>
-          <w:sz w:val="24"/>
-          <w:szCs w:val="24"/>
-        </w:rPr>
-      </w:pPr>
-      <w:r>
-        <w:rPr>
-          <w:sz w:val="24"/>
-          <w:szCs w:val="24"/>
-        </w:rPr>
-        <w:t xml:space="preserve">Left Biceps </w:t>
-      </w:r>
-      <w:proofErr w:type="spellStart"/>
-      <w:r>
-        <w:rPr>
-          <w:sz w:val="24"/>
-          <w:szCs w:val="24"/>
-        </w:rPr>
-        <w:t>Femoris</w:t>
-      </w:r>
-      <w:proofErr w:type="spellEnd"/>
-      <w:r>
-        <w:rPr>
-          <w:sz w:val="24"/>
-          <w:szCs w:val="24"/>
-        </w:rPr>
-        <w:t xml:space="preserve"> EMG sensor #: 7-</w:t>
-      </w:r>
-    </w:p>
-    <w:p>
-      <w:pPr>
-        <w:pStyle w:val="Body"/>
-        <w:spacing w:line="360" w:lineRule="auto"/>
-        <w:rPr>
-          <w:sz w:val="24"/>
-          <w:szCs w:val="24"/>
-        </w:rPr>
-      </w:pPr>
-      <w:r>
-        <w:rPr>
-          <w:sz w:val="24"/>
-          <w:szCs w:val="24"/>
-        </w:rPr>
-        <w:t xml:space="preserve">Right </w:t>
-      </w:r>
-      <w:r>
-        <w:rPr>
-          <w:i/>
-          <w:iCs/>
-          <w:sz w:val="24"/>
-          <w:szCs w:val="24"/>
-        </w:rPr>
-        <w:t xml:space="preserve">Gluteus </w:t>
-      </w:r>
-      <w:proofErr w:type="spellStart"/>
-      <w:r>
-        <w:rPr>
-          <w:i/>
-          <w:iCs/>
-          <w:sz w:val="24"/>
-          <w:szCs w:val="24"/>
-        </w:rPr>
-        <w:t>Medius</w:t>
-      </w:r>
-      <w:proofErr w:type="spellEnd"/>
-      <w:r>
-        <w:rPr>
-          <w:sz w:val="24"/>
-          <w:szCs w:val="24"/>
-        </w:rPr>
-        <w:t xml:space="preserve"> EMG sensor #: </w:t>
-      </w:r>
-      <w:proofErr w:type="gramStart"/>
-      <w:r>
-        <w:rPr>
-          <w:sz w:val="24"/>
-          <w:szCs w:val="24"/>
-        </w:rPr>
-        <w:t>8</w:t>
-      </w:r>
-      <w:proofErr w:type="gramEnd"/>
-      <w:r>
-        <w:rPr>
-          <w:sz w:val="24"/>
-          <w:szCs w:val="24"/>
-          <w:lang w:val="ru-RU"/>
-        </w:rPr>
-        <w:t xml:space="preserve"> -</w:t>
-      </w:r>
-      <w:r>
-        <w:rPr>
-          <w:sz w:val="24"/>
-          <w:szCs w:val="24"/>
-        </w:rPr>
-        <w:t xml:space="preserve"> </w:t>
-      </w:r>
-    </w:p>
-    <w:p>
-      <w:pPr>
-        <w:pStyle w:val="Body"/>
-        <w:spacing w:line="360" w:lineRule="auto"/>
-        <w:rPr>
-          <w:sz w:val="24"/>
-          <w:szCs w:val="24"/>
-        </w:rPr>
-      </w:pPr>
-      <w:r>
-        <w:rPr>
-          <w:sz w:val="24"/>
-          <w:szCs w:val="24"/>
-        </w:rPr>
-        <w:t xml:space="preserve">Right </w:t>
-      </w:r>
-      <w:proofErr w:type="spellStart"/>
-      <w:r>
-        <w:rPr>
-          <w:i/>
-          <w:iCs/>
-          <w:sz w:val="24"/>
-          <w:szCs w:val="24"/>
-        </w:rPr>
-        <w:t>Tibialis</w:t>
-      </w:r>
-      <w:proofErr w:type="spellEnd"/>
-      <w:r>
-        <w:rPr>
-          <w:i/>
-          <w:iCs/>
-          <w:sz w:val="24"/>
-          <w:szCs w:val="24"/>
-        </w:rPr>
-        <w:t xml:space="preserve"> Anterior</w:t>
-      </w:r>
-      <w:r>
-        <w:rPr>
-          <w:i/>
-          <w:iCs/>
-          <w:sz w:val="24"/>
-          <w:szCs w:val="24"/>
-        </w:rPr>
-        <w:t xml:space="preserve"> </w:t>
-      </w:r>
-      <w:r>
-        <w:rPr>
-          <w:sz w:val="24"/>
-          <w:szCs w:val="24"/>
-        </w:rPr>
-        <w:t>EMG sensor #: 9</w:t>
-      </w:r>
-      <w:r>
-        <w:rPr>
-          <w:sz w:val="24"/>
-          <w:szCs w:val="24"/>
-          <w:lang w:val="ru-RU"/>
-        </w:rPr>
-        <w:t xml:space="preserve"> -</w:t>
-      </w:r>
-      <w:r>
-        <w:rPr>
-          <w:sz w:val="24"/>
-          <w:szCs w:val="24"/>
-        </w:rPr>
-        <w:t xml:space="preserve"> </w:t>
-      </w:r>
-    </w:p>
-    <w:p>
-      <w:pPr>
-        <w:pStyle w:val="Body"/>
-        <w:spacing w:line="360" w:lineRule="auto"/>
-        <w:rPr>
-          <w:sz w:val="24"/>
-          <w:szCs w:val="24"/>
-        </w:rPr>
-      </w:pPr>
-      <w:r>
-        <w:rPr>
-          <w:sz w:val="24"/>
-          <w:szCs w:val="24"/>
-        </w:rPr>
-        <w:t xml:space="preserve">Right </w:t>
-      </w:r>
-      <w:r>
-        <w:rPr>
-          <w:i/>
-          <w:iCs/>
-          <w:sz w:val="24"/>
-          <w:szCs w:val="24"/>
-        </w:rPr>
-        <w:t xml:space="preserve">Gastrocnemius </w:t>
-      </w:r>
-      <w:proofErr w:type="spellStart"/>
-      <w:r>
-        <w:rPr>
-          <w:i/>
-          <w:iCs/>
-          <w:sz w:val="24"/>
-          <w:szCs w:val="24"/>
-        </w:rPr>
-        <w:t>Medialis</w:t>
-      </w:r>
-      <w:proofErr w:type="spellEnd"/>
-      <w:r>
-        <w:rPr>
-          <w:sz w:val="24"/>
-          <w:szCs w:val="24"/>
-        </w:rPr>
-        <w:t xml:space="preserve"> EMG sensor #: 10</w:t>
-      </w:r>
-      <w:r>
-        <w:rPr>
-          <w:sz w:val="24"/>
-          <w:szCs w:val="24"/>
-          <w:lang w:val="ru-RU"/>
-        </w:rPr>
-        <w:t xml:space="preserve"> -</w:t>
-      </w:r>
-      <w:r>
-        <w:rPr>
-          <w:sz w:val="24"/>
-          <w:szCs w:val="24"/>
-        </w:rPr>
-        <w:t xml:space="preserve"> </w:t>
-      </w:r>
-    </w:p>
-    <w:p>
-      <w:pPr>
-        <w:pStyle w:val="Body"/>
-        <w:spacing w:line="360" w:lineRule="auto"/>
-        <w:rPr>
-          <w:sz w:val="24"/>
-          <w:szCs w:val="24"/>
-        </w:rPr>
-      </w:pPr>
-      <w:r>
-        <w:rPr>
-          <w:sz w:val="24"/>
-          <w:szCs w:val="24"/>
-        </w:rPr>
-        <w:t xml:space="preserve">Right </w:t>
-      </w:r>
-      <w:r>
-        <w:rPr>
-          <w:i/>
-          <w:iCs/>
-          <w:sz w:val="24"/>
-          <w:szCs w:val="24"/>
-        </w:rPr>
-        <w:t>Peroneus Longus</w:t>
-      </w:r>
-      <w:r>
-        <w:rPr>
-          <w:sz w:val="24"/>
-          <w:szCs w:val="24"/>
-        </w:rPr>
-        <w:t xml:space="preserve"> EMG sensor #: 11</w:t>
-      </w:r>
-      <w:r>
-        <w:rPr>
-          <w:sz w:val="24"/>
-          <w:szCs w:val="24"/>
-          <w:lang w:val="ru-RU"/>
-        </w:rPr>
-        <w:t xml:space="preserve"> </w:t>
-      </w:r>
-      <w:r>
-        <w:rPr>
-          <w:sz w:val="24"/>
-          <w:szCs w:val="24"/>
-        </w:rPr>
-        <w:t>-</w:t>
-      </w:r>
-    </w:p>
-    <w:p>
-      <w:pPr>
-        <w:pStyle w:val="Body"/>
-        <w:spacing w:line="360" w:lineRule="auto"/>
-        <w:rPr>
-          <w:sz w:val="24"/>
-          <w:szCs w:val="24"/>
-        </w:rPr>
-      </w:pPr>
-      <w:r>
-        <w:rPr>
-          <w:sz w:val="24"/>
-          <w:szCs w:val="24"/>
-        </w:rPr>
-        <w:t>Right Tensor Fascia EMG sensor #: 12 -</w:t>
-      </w:r>
-    </w:p>
-    <w:p>
-      <w:pPr>
-        <w:pStyle w:val="Body"/>
-        <w:spacing w:line="360" w:lineRule="auto"/>
-        <w:rPr>
-          <w:sz w:val="24"/>
-          <w:szCs w:val="24"/>
-        </w:rPr>
-      </w:pPr>
-      <w:r>
-        <w:rPr>
-          <w:sz w:val="24"/>
-          <w:szCs w:val="24"/>
-        </w:rPr>
-        <w:t xml:space="preserve">Right Rectus </w:t>
-      </w:r>
-      <w:proofErr w:type="spellStart"/>
-      <w:r>
-        <w:rPr>
-          <w:sz w:val="24"/>
-          <w:szCs w:val="24"/>
-        </w:rPr>
-        <w:t>Femoris</w:t>
-      </w:r>
-      <w:proofErr w:type="spellEnd"/>
-      <w:r>
-        <w:rPr>
-          <w:sz w:val="24"/>
-          <w:szCs w:val="24"/>
-        </w:rPr>
-        <w:t xml:space="preserve"> EMG sensor #: 13 - </w:t>
-      </w:r>
-    </w:p>
-    <w:p>
-      <w:pPr>
-        <w:pStyle w:val="Body"/>
-        <w:spacing w:line="360" w:lineRule="auto"/>
-        <w:rPr>
-          <w:sz w:val="24"/>
-          <w:szCs w:val="24"/>
-        </w:rPr>
-      </w:pPr>
-      <w:r>
-        <w:rPr>
-          <w:sz w:val="24"/>
-          <w:szCs w:val="24"/>
-        </w:rPr>
-        <w:t xml:space="preserve">Right Biceps </w:t>
-      </w:r>
-      <w:proofErr w:type="spellStart"/>
-      <w:r>
-        <w:rPr>
-          <w:sz w:val="24"/>
-          <w:szCs w:val="24"/>
-        </w:rPr>
-        <w:t>Femoris</w:t>
-      </w:r>
-      <w:proofErr w:type="spellEnd"/>
-      <w:r>
-        <w:rPr>
-          <w:sz w:val="24"/>
-          <w:szCs w:val="24"/>
-        </w:rPr>
-        <w:t xml:space="preserve"> EMG sensor #: 14-</w:t>
-      </w:r>
-    </w:p>
-    <w:p>
-      <w:pPr>
-        <w:pStyle w:val="Body"/>
-        <w:spacing w:line="360" w:lineRule="auto"/>
-        <w:rPr>
           <w:sz w:val="28"/>
           <w:szCs w:val="28"/>
         </w:rPr>
@@ -1058,6 +979,18 @@
           <w:szCs w:val="28"/>
         </w:rPr>
       </w:pPr>
+    </w:p>
+    <w:p>
+      <w:pPr>
+        <w:pStyle w:val="Body"/>
+        <w:spacing w:line="360" w:lineRule="auto"/>
+        <w:rPr>
+          <w:sz w:val="28"/>
+          <w:szCs w:val="28"/>
+        </w:rPr>
+      </w:pPr>
+      <w:bookmarkStart w:id="0" w:name="_GoBack"/>
+      <w:bookmarkEnd w:id="0"/>
     </w:p>
     <w:tbl>
       <w:tblPr>
@@ -1110,6 +1043,7 @@
               <w:rPr>
                 <w:rFonts w:eastAsia="Arial Unicode MS" w:cs="Arial Unicode MS"/>
               </w:rPr>
+              <w:lastRenderedPageBreak/>
               <w:t>Trial #</w:t>
             </w:r>
           </w:p>

</xml_diff>